<commit_message>
prac 02 terminado y prac 3 inicio
</commit_message>
<xml_diff>
--- a/Tema 4/Prac 02.docx
+++ b/Tema 4/Prac 02.docx
@@ -1003,6 +1003,17 @@
       </w:r>
       <w:proofErr w:type="spellEnd"/>
       <w:r>
+        <w:t xml:space="preserve"> </w:t>
+      </w:r>
+      <w:proofErr w:type="spellStart"/>
+      <w:r>
+        <w:t>some</w:t>
+      </w:r>
+      <w:proofErr w:type="spellEnd"/>
+      <w:r>
+        <w:t xml:space="preserve"> $x in</w:t>
+      </w:r>
+      <w:r>
         <w:t xml:space="preserve"> $entidad/</w:t>
       </w:r>
       <w:proofErr w:type="spellStart"/>
@@ -1011,28 +1022,40 @@
       </w:r>
       <w:proofErr w:type="spellEnd"/>
       <w:r>
-        <w:t>/acto/fecha &gt;= "2012/08/01"</w:t>
-      </w:r>
-    </w:p>
-    <w:p>
-      <w:r>
-        <w:t>and $entidad/</w:t>
-      </w:r>
-      <w:proofErr w:type="spellStart"/>
-      <w:r>
-        <w:t>actosfesteros</w:t>
-      </w:r>
-      <w:proofErr w:type="spellEnd"/>
-      <w:r>
         <w:t xml:space="preserve">/acto/fecha </w:t>
       </w:r>
-      <w:r>
-        <w:t>&gt;</w:t>
+      <w:proofErr w:type="spellStart"/>
+      <w:r>
+        <w:t>satisfies</w:t>
+      </w:r>
+      <w:proofErr w:type="spellEnd"/>
+      <w:r>
+        <w:t xml:space="preserve"> </w:t>
+      </w:r>
+      <w:proofErr w:type="spellStart"/>
+      <w:r>
+        <w:t>contains</w:t>
+      </w:r>
+      <w:proofErr w:type="spellEnd"/>
+      <w:r>
+        <w:t>($x,</w:t>
+      </w:r>
+      <w:r>
+        <w:t xml:space="preserve"> </w:t>
+      </w:r>
+      <w:r>
+        <w:t>"</w:t>
+      </w:r>
+      <w:r>
+        <w:t>/8/</w:t>
+      </w:r>
+      <w:r>
+        <w:t>"</w:t>
       </w:r>
       <w:bookmarkStart w:id="0" w:name="_GoBack"/>
       <w:bookmarkEnd w:id="0"/>
       <w:r>
-        <w:t>= "2012/08/31"</w:t>
+        <w:t>)</w:t>
       </w:r>
     </w:p>
     <w:p>

</xml_diff>